<commit_message>
creata documentazione javaDoc,aggiunta metodiTest, terminate tabelle di test e analisi
</commit_message>
<xml_diff>
--- a/Tabella Requisiti e casi d'uso.docx
+++ b/Tabella Requisiti e casi d'uso.docx
@@ -8,14 +8,52 @@
           <w:tab w:val="left" w:pos="2970"/>
         </w:tabs>
       </w:pPr>
+    </w:p>
+    <w:p>
+      <w:pPr>
+        <w:tabs>
+          <w:tab w:val="left" w:pos="2970"/>
+        </w:tabs>
+        <w:rPr>
+          <w:b/>
+        </w:rPr>
+      </w:pPr>
       <w:r>
-        <w:t>TABELLA REQUISITI</w:t>
+        <w:rPr>
+          <w:b/>
+        </w:rPr>
+        <w:t>A</w:t>
       </w:r>
       <w:r>
-        <w:t xml:space="preserve"> ACESSO LABORATORIO</w:t>
+        <w:rPr>
+          <w:b/>
+        </w:rPr>
+        <w:t>C</w:t>
       </w:r>
       <w:r>
-        <w:tab/>
+        <w:rPr>
+          <w:b/>
+        </w:rPr>
+        <w:t>CESSO LABORATORIO</w:t>
+      </w:r>
+    </w:p>
+    <w:p>
+      <w:pPr>
+        <w:tabs>
+          <w:tab w:val="left" w:pos="2970"/>
+        </w:tabs>
+        <w:jc w:val="center"/>
+        <w:rPr>
+          <w:b/>
+        </w:rPr>
+      </w:pPr>
+      <w:r>
+        <w:rPr>
+          <w:b/>
+          <w:color w:val="44546A" w:themeColor="text2"/>
+          <w:sz w:val="28"/>
+        </w:rPr>
+        <w:t>TABELLA REQUISITI</w:t>
       </w:r>
     </w:p>
     <w:p>
@@ -135,6 +173,12 @@
                 <w:b/>
               </w:rPr>
             </w:pPr>
+            <w:r>
+              <w:rPr>
+                <w:b/>
+              </w:rPr>
+              <w:t>1</w:t>
+            </w:r>
           </w:p>
         </w:tc>
         <w:tc>
@@ -169,6 +213,12 @@
                 <w:b/>
               </w:rPr>
             </w:pPr>
+            <w:r>
+              <w:rPr>
+                <w:b/>
+              </w:rPr>
+              <w:t>MUST</w:t>
+            </w:r>
           </w:p>
         </w:tc>
         <w:tc>
@@ -221,6 +271,12 @@
                 <w:b/>
               </w:rPr>
             </w:pPr>
+            <w:r>
+              <w:rPr>
+                <w:b/>
+              </w:rPr>
+              <w:t>2</w:t>
+            </w:r>
           </w:p>
         </w:tc>
         <w:tc>
@@ -255,6 +311,12 @@
                 <w:b/>
               </w:rPr>
             </w:pPr>
+            <w:r>
+              <w:rPr>
+                <w:b/>
+              </w:rPr>
+              <w:t>MUST</w:t>
+            </w:r>
           </w:p>
         </w:tc>
         <w:tc>
@@ -466,6 +528,12 @@
                 <w:b/>
               </w:rPr>
             </w:pPr>
+            <w:r>
+              <w:rPr>
+                <w:b/>
+              </w:rPr>
+              <w:t>3</w:t>
+            </w:r>
           </w:p>
         </w:tc>
         <w:tc>
@@ -500,6 +568,12 @@
                 <w:b/>
               </w:rPr>
             </w:pPr>
+            <w:r>
+              <w:rPr>
+                <w:b/>
+              </w:rPr>
+              <w:t>MUST</w:t>
+            </w:r>
           </w:p>
         </w:tc>
         <w:tc>
@@ -520,7 +594,37 @@
                 <w:b/>
                 <w:color w:val="FF0000"/>
               </w:rPr>
-              <w:t xml:space="preserve">Il responsabile salva i dati in un file di testo.(*) </w:t>
+              <w:t>Il responsabile salva i dati in un file di testo</w:t>
+            </w:r>
+            <w:r>
+              <w:rPr>
+                <w:b/>
+                <w:color w:val="FF0000"/>
+              </w:rPr>
+              <w:t xml:space="preserve"> in ordine cronologico</w:t>
+            </w:r>
+            <w:r>
+              <w:rPr>
+                <w:b/>
+                <w:color w:val="FF0000"/>
+              </w:rPr>
+              <w:t xml:space="preserve"> </w:t>
+            </w:r>
+            <w:r>
+              <w:rPr>
+                <w:b/>
+                <w:color w:val="FF0000"/>
+              </w:rPr>
+              <w:t>(dal meno recente al più recente)</w:t>
+            </w:r>
+            <w:bookmarkStart w:id="0" w:name="_GoBack"/>
+            <w:bookmarkEnd w:id="0"/>
+            <w:r>
+              <w:rPr>
+                <w:b/>
+                <w:color w:val="FF0000"/>
+              </w:rPr>
+              <w:t xml:space="preserve">.(*) </w:t>
             </w:r>
           </w:p>
         </w:tc>
@@ -584,7 +688,19 @@
               <w:rPr>
                 <w:b/>
               </w:rPr>
-              <w:t>(*)Il responsabile seleziona la data di cui si vogliono salvare gli accessi.</w:t>
+              <w:t>(*)Il responsabile seleziona la data di cui si vogliono salvare gli accessi</w:t>
+            </w:r>
+            <w:r>
+              <w:rPr>
+                <w:b/>
+              </w:rPr>
+              <w:t xml:space="preserve"> su file di testo</w:t>
+            </w:r>
+            <w:r>
+              <w:rPr>
+                <w:b/>
+              </w:rPr>
+              <w:t>.</w:t>
             </w:r>
           </w:p>
         </w:tc>
@@ -602,6 +718,12 @@
                 <w:b/>
               </w:rPr>
             </w:pPr>
+            <w:r>
+              <w:rPr>
+                <w:b/>
+              </w:rPr>
+              <w:t>4</w:t>
+            </w:r>
           </w:p>
         </w:tc>
         <w:tc>
@@ -636,6 +758,12 @@
                 <w:b/>
               </w:rPr>
             </w:pPr>
+            <w:r>
+              <w:rPr>
+                <w:b/>
+              </w:rPr>
+              <w:t>MUST</w:t>
+            </w:r>
           </w:p>
         </w:tc>
         <w:tc>
@@ -726,7 +854,19 @@
               <w:rPr>
                 <w:b/>
               </w:rPr>
-              <w:t>Il responsabile seleziona la data di cui si vogliono caricare i dati.</w:t>
+              <w:t>Il responsabile seleziona la data di</w:t>
+            </w:r>
+            <w:r>
+              <w:rPr>
+                <w:b/>
+              </w:rPr>
+              <w:t xml:space="preserve"> cui si vogliono caricare gli accessi</w:t>
+            </w:r>
+            <w:r>
+              <w:rPr>
+                <w:b/>
+              </w:rPr>
+              <w:t>.</w:t>
             </w:r>
           </w:p>
         </w:tc>
@@ -747,6 +887,12 @@
                 <w:b/>
               </w:rPr>
             </w:pPr>
+            <w:r>
+              <w:rPr>
+                <w:b/>
+              </w:rPr>
+              <w:t>5</w:t>
+            </w:r>
           </w:p>
         </w:tc>
         <w:tc>
@@ -781,6 +927,12 @@
                 <w:b/>
               </w:rPr>
             </w:pPr>
+            <w:r>
+              <w:rPr>
+                <w:b/>
+              </w:rPr>
+              <w:t>MUST</w:t>
+            </w:r>
           </w:p>
         </w:tc>
         <w:tc>
@@ -864,13 +1016,13 @@
               <w:rPr>
                 <w:b/>
               </w:rPr>
-              <w:t xml:space="preserve">(*)Il responsabile inserisce data e matricola </w:t>
-            </w:r>
-            <w:r>
-              <w:rPr>
-                <w:b/>
-              </w:rPr>
-              <w:t>di cui si vogliono salvare gli accessi.</w:t>
+              <w:t xml:space="preserve">(*)Il responsabile </w:t>
+            </w:r>
+            <w:r>
+              <w:rPr>
+                <w:b/>
+              </w:rPr>
+              <w:t>carica gli accessi da un file binario</w:t>
             </w:r>
           </w:p>
         </w:tc>
@@ -933,13 +1085,146 @@
               <w:rPr>
                 <w:b/>
               </w:rPr>
-              <w:t>(*)Per ogni data viene creato un file di testo.</w:t>
+              <w:t>(*)</w:t>
+            </w:r>
+            <w:r>
+              <w:rPr>
+                <w:b/>
+              </w:rPr>
+              <w:t>Il responsabile seleziona la data di cui vuole caricare gli accessi</w:t>
+            </w:r>
+            <w:r>
+              <w:rPr>
+                <w:b/>
+              </w:rPr>
+              <w:t>.</w:t>
+            </w:r>
+          </w:p>
+        </w:tc>
+      </w:tr>
+      <w:tr>
+        <w:trPr>
+          <w:trHeight w:val="270"/>
+        </w:trPr>
+        <w:tc>
+          <w:tcPr>
+            <w:tcW w:w="1407" w:type="dxa"/>
+            <w:shd w:val="clear" w:color="auto" w:fill="auto"/>
+          </w:tcPr>
+          <w:p>
+            <w:pPr>
+              <w:rPr>
+                <w:b/>
+              </w:rPr>
+            </w:pPr>
+            <w:r>
+              <w:rPr>
+                <w:b/>
+              </w:rPr>
+              <w:t>6</w:t>
+            </w:r>
+          </w:p>
+        </w:tc>
+        <w:tc>
+          <w:tcPr>
+            <w:tcW w:w="1362" w:type="dxa"/>
+            <w:shd w:val="clear" w:color="auto" w:fill="auto"/>
+          </w:tcPr>
+          <w:p>
+            <w:pPr>
+              <w:rPr>
+                <w:b/>
+              </w:rPr>
+            </w:pPr>
+            <w:r>
+              <w:rPr>
+                <w:b/>
+              </w:rPr>
+              <w:t>Funzionale</w:t>
+            </w:r>
+          </w:p>
+        </w:tc>
+        <w:tc>
+          <w:tcPr>
+            <w:tcW w:w="1548" w:type="dxa"/>
+            <w:shd w:val="clear" w:color="auto" w:fill="auto"/>
+          </w:tcPr>
+          <w:p>
+            <w:pPr>
+              <w:rPr>
+                <w:b/>
+              </w:rPr>
+            </w:pPr>
+            <w:r>
+              <w:rPr>
+                <w:b/>
+              </w:rPr>
+              <w:t>MUST</w:t>
+            </w:r>
+          </w:p>
+        </w:tc>
+        <w:tc>
+          <w:tcPr>
+            <w:tcW w:w="5311" w:type="dxa"/>
+            <w:shd w:val="clear" w:color="auto" w:fill="auto"/>
+          </w:tcPr>
+          <w:p>
+            <w:pPr>
+              <w:rPr>
+                <w:b/>
+              </w:rPr>
+            </w:pPr>
+            <w:r>
+              <w:rPr>
+                <w:b/>
+                <w:color w:val="FF0000"/>
+              </w:rPr>
+              <w:t>Il responsabile</w:t>
+            </w:r>
+            <w:r>
+              <w:rPr>
+                <w:b/>
+                <w:color w:val="FF0000"/>
+              </w:rPr>
+              <w:t xml:space="preserve"> visualizza gli accessi in ordine cronologico di tempo</w:t>
+            </w:r>
+            <w:r>
+              <w:rPr>
+                <w:b/>
+                <w:color w:val="FF0000"/>
+              </w:rPr>
+              <w:t>(dal meno recente al più recente)</w:t>
+            </w:r>
+            <w:r>
+              <w:rPr>
+                <w:b/>
+                <w:color w:val="FF0000"/>
+              </w:rPr>
+              <w:t>.</w:t>
             </w:r>
           </w:p>
         </w:tc>
       </w:tr>
     </w:tbl>
     <w:p/>
+    <w:p>
+      <w:pPr>
+        <w:jc w:val="center"/>
+        <w:rPr>
+          <w:b/>
+          <w:color w:val="44546A" w:themeColor="text2"/>
+          <w:sz w:val="28"/>
+        </w:rPr>
+      </w:pPr>
+      <w:r>
+        <w:rPr>
+          <w:b/>
+          <w:color w:val="44546A" w:themeColor="text2"/>
+          <w:sz w:val="28"/>
+        </w:rPr>
+        <w:t>DIAGRAMMA DEI CASI D’USO</w:t>
+      </w:r>
+    </w:p>
     <w:p>
       <w:pPr>
         <w:rPr>
@@ -952,9 +1237,9 @@
           <w:lang w:eastAsia="it-IT"/>
         </w:rPr>
         <w:drawing>
-          <wp:inline distT="0" distB="0" distL="0" distR="0" wp14:anchorId="0ADE4676" wp14:editId="4FCBB4C2">
-            <wp:extent cx="6120130" cy="4170919"/>
-            <wp:effectExtent l="0" t="0" r="0" b="1270"/>
+          <wp:inline distT="0" distB="0" distL="0" distR="0" wp14:anchorId="13AFE376" wp14:editId="2772A9D3">
+            <wp:extent cx="6120130" cy="3716758"/>
+            <wp:effectExtent l="0" t="0" r="0" b="0"/>
             <wp:docPr id="1" name="Immagine 1"/>
             <wp:cNvGraphicFramePr>
               <a:graphicFrameLocks xmlns:a="http://schemas.openxmlformats.org/drawingml/2006/main" noChangeAspect="1"/>
@@ -975,7 +1260,7 @@
                   <pic:spPr>
                     <a:xfrm>
                       <a:off x="0" y="0"/>
-                      <a:ext cx="6120130" cy="4170919"/>
+                      <a:ext cx="6120130" cy="3716758"/>
                     </a:xfrm>
                     <a:prstGeom prst="rect">
                       <a:avLst/>
@@ -987,8 +1272,86 @@
           </wp:inline>
         </w:drawing>
       </w:r>
-      <w:bookmarkStart w:id="0" w:name="_GoBack"/>
-      <w:bookmarkEnd w:id="0"/>
+    </w:p>
+    <w:p>
+      <w:pPr>
+        <w:rPr>
+          <w:b/>
+        </w:rPr>
+      </w:pPr>
+    </w:p>
+    <w:p>
+      <w:pPr>
+        <w:jc w:val="center"/>
+        <w:rPr>
+          <w:b/>
+          <w:color w:val="44546A" w:themeColor="text2"/>
+          <w:sz w:val="28"/>
+        </w:rPr>
+      </w:pPr>
+      <w:r>
+        <w:rPr>
+          <w:b/>
+          <w:color w:val="44546A" w:themeColor="text2"/>
+          <w:sz w:val="28"/>
+        </w:rPr>
+        <w:t>DIAGRAMMA DELLE CLASSI</w:t>
+      </w:r>
+    </w:p>
+    <w:p>
+      <w:pPr>
+        <w:rPr>
+          <w:b/>
+        </w:rPr>
+      </w:pPr>
+    </w:p>
+    <w:p>
+      <w:pPr>
+        <w:rPr>
+          <w:b/>
+        </w:rPr>
+      </w:pPr>
+      <w:r>
+        <w:rPr>
+          <w:noProof/>
+          <w:lang w:eastAsia="it-IT"/>
+        </w:rPr>
+        <w:drawing>
+          <wp:inline distT="0" distB="0" distL="0" distR="0" wp14:anchorId="3D689208" wp14:editId="4CD7995B">
+            <wp:extent cx="6120130" cy="4723891"/>
+            <wp:effectExtent l="0" t="0" r="0" b="635"/>
+            <wp:docPr id="3" name="Immagine 3"/>
+            <wp:cNvGraphicFramePr>
+              <a:graphicFrameLocks xmlns:a="http://schemas.openxmlformats.org/drawingml/2006/main" noChangeAspect="1"/>
+            </wp:cNvGraphicFramePr>
+            <a:graphic xmlns:a="http://schemas.openxmlformats.org/drawingml/2006/main">
+              <a:graphicData uri="http://schemas.openxmlformats.org/drawingml/2006/picture">
+                <pic:pic xmlns:pic="http://schemas.openxmlformats.org/drawingml/2006/picture">
+                  <pic:nvPicPr>
+                    <pic:cNvPr id="0" name=""/>
+                    <pic:cNvPicPr/>
+                  </pic:nvPicPr>
+                  <pic:blipFill>
+                    <a:blip r:embed="rId7"/>
+                    <a:stretch>
+                      <a:fillRect/>
+                    </a:stretch>
+                  </pic:blipFill>
+                  <pic:spPr>
+                    <a:xfrm>
+                      <a:off x="0" y="0"/>
+                      <a:ext cx="6120130" cy="4723891"/>
+                    </a:xfrm>
+                    <a:prstGeom prst="rect">
+                      <a:avLst/>
+                    </a:prstGeom>
+                  </pic:spPr>
+                </pic:pic>
+              </a:graphicData>
+            </a:graphic>
+          </wp:inline>
+        </w:drawing>
+      </w:r>
     </w:p>
     <w:sectPr>
       <w:pgSz w:w="11906" w:h="16838"/>
@@ -1849,7 +2212,7 @@
   <a:extraClrSchemeLst/>
   <a:extLst>
     <a:ext uri="{05A4C25C-085E-4340-85A3-A5531E510DB2}">
-      <thm15:themeFamily xmlns="" xmlns:thm15="http://schemas.microsoft.com/office/thememl/2012/main" name="Office Theme" id="{62F939B6-93AF-4DB8-9C6B-D6C7DFDC589F}" vid="{4A3C46E8-61CC-4603-A589-7422A47A8E4A}"/>
+      <thm15:themeFamily xmlns:thm15="http://schemas.microsoft.com/office/thememl/2012/main" xmlns="" name="Office Theme" id="{62F939B6-93AF-4DB8-9C6B-D6C7DFDC589F}" vid="{4A3C46E8-61CC-4603-A589-7422A47A8E4A}"/>
     </a:ext>
   </a:extLst>
 </a:theme>

</xml_diff>

<commit_message>
correzione diagramma delle classi
</commit_message>
<xml_diff>
--- a/Tabella Requisiti e casi d'uso.docx
+++ b/Tabella Requisiti e casi d'uso.docx
@@ -594,37 +594,7 @@
                 <w:b/>
                 <w:color w:val="FF0000"/>
               </w:rPr>
-              <w:t>Il responsabile salva i dati in un file di testo</w:t>
-            </w:r>
-            <w:r>
-              <w:rPr>
-                <w:b/>
-                <w:color w:val="FF0000"/>
-              </w:rPr>
-              <w:t xml:space="preserve"> in ordine cronologico</w:t>
-            </w:r>
-            <w:r>
-              <w:rPr>
-                <w:b/>
-                <w:color w:val="FF0000"/>
-              </w:rPr>
-              <w:t xml:space="preserve"> </w:t>
-            </w:r>
-            <w:r>
-              <w:rPr>
-                <w:b/>
-                <w:color w:val="FF0000"/>
-              </w:rPr>
-              <w:t>(dal meno recente al più recente)</w:t>
-            </w:r>
-            <w:bookmarkStart w:id="0" w:name="_GoBack"/>
-            <w:bookmarkEnd w:id="0"/>
-            <w:r>
-              <w:rPr>
-                <w:b/>
-                <w:color w:val="FF0000"/>
-              </w:rPr>
-              <w:t xml:space="preserve">.(*) </w:t>
+              <w:t>Il responsabile carica i dati da un file binario(*)</w:t>
             </w:r>
           </w:p>
         </w:tc>
@@ -688,19 +658,7 @@
               <w:rPr>
                 <w:b/>
               </w:rPr>
-              <w:t>(*)Il responsabile seleziona la data di cui si vogliono salvare gli accessi</w:t>
-            </w:r>
-            <w:r>
-              <w:rPr>
-                <w:b/>
-              </w:rPr>
-              <w:t xml:space="preserve"> su file di testo</w:t>
-            </w:r>
-            <w:r>
-              <w:rPr>
-                <w:b/>
-              </w:rPr>
-              <w:t>.</w:t>
+              <w:t>(*) Il responsabile seleziona la data di cui si vogliono caricare gli accessi.</w:t>
             </w:r>
           </w:p>
         </w:tc>
@@ -784,7 +742,7 @@
                 <w:b/>
                 <w:color w:val="FF0000"/>
               </w:rPr>
-              <w:t>Il responsabile carica i dati da un file binario(*)</w:t>
+              <w:t>Il responsabile verifica presenza dipendente.(*)</w:t>
             </w:r>
           </w:p>
         </w:tc>
@@ -797,7 +755,6 @@
           </w:tcPr>
           <w:p>
             <w:pPr>
-              <w:jc w:val="both"/>
               <w:rPr>
                 <w:b/>
               </w:rPr>
@@ -811,7 +768,6 @@
           </w:tcPr>
           <w:p>
             <w:pPr>
-              <w:jc w:val="both"/>
               <w:rPr>
                 <w:b/>
               </w:rPr>
@@ -825,7 +781,6 @@
           </w:tcPr>
           <w:p>
             <w:pPr>
-              <w:jc w:val="both"/>
               <w:rPr>
                 <w:b/>
               </w:rPr>
@@ -839,42 +794,20 @@
           </w:tcPr>
           <w:p>
             <w:pPr>
-              <w:jc w:val="both"/>
-              <w:rPr>
-                <w:b/>
-              </w:rPr>
-            </w:pPr>
-            <w:r>
-              <w:rPr>
-                <w:b/>
-              </w:rPr>
-              <w:t xml:space="preserve">(*) </w:t>
-            </w:r>
-            <w:r>
-              <w:rPr>
-                <w:b/>
-              </w:rPr>
-              <w:t>Il responsabile seleziona la data di</w:t>
-            </w:r>
-            <w:r>
-              <w:rPr>
-                <w:b/>
-              </w:rPr>
-              <w:t xml:space="preserve"> cui si vogliono caricare gli accessi</w:t>
-            </w:r>
-            <w:r>
-              <w:rPr>
-                <w:b/>
-              </w:rPr>
-              <w:t>.</w:t>
+              <w:rPr>
+                <w:b/>
+              </w:rPr>
+            </w:pPr>
+            <w:r>
+              <w:rPr>
+                <w:b/>
+              </w:rPr>
+              <w:t>(*)Il responsabile carica gli accessi da un file binario</w:t>
             </w:r>
           </w:p>
         </w:tc>
       </w:tr>
       <w:tr>
-        <w:trPr>
-          <w:trHeight w:val="280"/>
-        </w:trPr>
         <w:tc>
           <w:tcPr>
             <w:tcW w:w="1407" w:type="dxa"/>
@@ -882,17 +815,10 @@
           </w:tcPr>
           <w:p>
             <w:pPr>
-              <w:jc w:val="both"/>
-              <w:rPr>
-                <w:b/>
-              </w:rPr>
-            </w:pPr>
-            <w:r>
-              <w:rPr>
-                <w:b/>
-              </w:rPr>
-              <w:t>5</w:t>
-            </w:r>
+              <w:rPr>
+                <w:b/>
+              </w:rPr>
+            </w:pPr>
           </w:p>
         </w:tc>
         <w:tc>
@@ -902,17 +828,10 @@
           </w:tcPr>
           <w:p>
             <w:pPr>
-              <w:jc w:val="both"/>
-              <w:rPr>
-                <w:b/>
-              </w:rPr>
-            </w:pPr>
-            <w:r>
-              <w:rPr>
-                <w:b/>
-              </w:rPr>
-              <w:t>Funzionale</w:t>
-            </w:r>
+              <w:rPr>
+                <w:b/>
+              </w:rPr>
+            </w:pPr>
           </w:p>
         </w:tc>
         <w:tc>
@@ -922,17 +841,10 @@
           </w:tcPr>
           <w:p>
             <w:pPr>
-              <w:jc w:val="both"/>
-              <w:rPr>
-                <w:b/>
-              </w:rPr>
-            </w:pPr>
-            <w:r>
-              <w:rPr>
-                <w:b/>
-              </w:rPr>
-              <w:t>MUST</w:t>
-            </w:r>
+              <w:rPr>
+                <w:b/>
+              </w:rPr>
+            </w:pPr>
           </w:p>
         </w:tc>
         <w:tc>
@@ -942,26 +854,20 @@
           </w:tcPr>
           <w:p>
             <w:pPr>
-              <w:jc w:val="both"/>
-              <w:rPr>
-                <w:b/>
-                <w:color w:val="FF0000"/>
-              </w:rPr>
-            </w:pPr>
-            <w:r>
-              <w:rPr>
-                <w:b/>
-                <w:color w:val="FF0000"/>
-              </w:rPr>
-              <w:t>Il responsabile verifica presenza dipendente.(*)</w:t>
+              <w:rPr>
+                <w:b/>
+              </w:rPr>
+            </w:pPr>
+            <w:r>
+              <w:rPr>
+                <w:b/>
+              </w:rPr>
+              <w:t>(*)Il responsabile seleziona la data di cui vuole caricare gli accessi.</w:t>
             </w:r>
           </w:p>
         </w:tc>
       </w:tr>
       <w:tr>
-        <w:trPr>
-          <w:trHeight w:val="270"/>
-        </w:trPr>
         <w:tc>
           <w:tcPr>
             <w:tcW w:w="1407" w:type="dxa"/>
@@ -969,10 +875,17 @@
           </w:tcPr>
           <w:p>
             <w:pPr>
-              <w:rPr>
-                <w:b/>
-              </w:rPr>
-            </w:pPr>
+              <w:jc w:val="both"/>
+              <w:rPr>
+                <w:b/>
+              </w:rPr>
+            </w:pPr>
+            <w:r>
+              <w:rPr>
+                <w:b/>
+              </w:rPr>
+              <w:t>5</w:t>
+            </w:r>
           </w:p>
         </w:tc>
         <w:tc>
@@ -982,10 +895,17 @@
           </w:tcPr>
           <w:p>
             <w:pPr>
-              <w:rPr>
-                <w:b/>
-              </w:rPr>
-            </w:pPr>
+              <w:jc w:val="both"/>
+              <w:rPr>
+                <w:b/>
+              </w:rPr>
+            </w:pPr>
+            <w:r>
+              <w:rPr>
+                <w:b/>
+              </w:rPr>
+              <w:t>Funzionale</w:t>
+            </w:r>
           </w:p>
         </w:tc>
         <w:tc>
@@ -995,10 +915,17 @@
           </w:tcPr>
           <w:p>
             <w:pPr>
-              <w:rPr>
-                <w:b/>
-              </w:rPr>
-            </w:pPr>
+              <w:jc w:val="both"/>
+              <w:rPr>
+                <w:b/>
+              </w:rPr>
+            </w:pPr>
+            <w:r>
+              <w:rPr>
+                <w:b/>
+              </w:rPr>
+              <w:t>MUST</w:t>
+            </w:r>
           </w:p>
         </w:tc>
         <w:tc>
@@ -1008,29 +935,44 @@
           </w:tcPr>
           <w:p>
             <w:pPr>
-              <w:rPr>
-                <w:b/>
-              </w:rPr>
-            </w:pPr>
-            <w:r>
-              <w:rPr>
-                <w:b/>
-              </w:rPr>
-              <w:t xml:space="preserve">(*)Il responsabile </w:t>
-            </w:r>
-            <w:r>
-              <w:rPr>
-                <w:b/>
-              </w:rPr>
-              <w:t>carica gli accessi da un file binario</w:t>
+              <w:jc w:val="both"/>
+              <w:rPr>
+                <w:b/>
+                <w:color w:val="FF0000"/>
+              </w:rPr>
+            </w:pPr>
+            <w:r>
+              <w:rPr>
+                <w:b/>
+                <w:color w:val="FF0000"/>
+              </w:rPr>
+              <w:t>Il responsabile salva i dati in un file di testo</w:t>
+            </w:r>
+            <w:r>
+              <w:rPr>
+                <w:b/>
+                <w:color w:val="FF0000"/>
+              </w:rPr>
+              <w:t xml:space="preserve"> in ordine cronologico</w:t>
+            </w:r>
+            <w:r>
+              <w:rPr>
+                <w:b/>
+                <w:color w:val="FF0000"/>
+              </w:rPr>
+              <w:t xml:space="preserve"> (dal meno recente al più recente)</w:t>
+            </w:r>
+            <w:r>
+              <w:rPr>
+                <w:b/>
+                <w:color w:val="FF0000"/>
+              </w:rPr>
+              <w:t xml:space="preserve">.(*) </w:t>
             </w:r>
           </w:p>
         </w:tc>
       </w:tr>
       <w:tr>
-        <w:trPr>
-          <w:trHeight w:val="270"/>
-        </w:trPr>
         <w:tc>
           <w:tcPr>
             <w:tcW w:w="1407" w:type="dxa"/>
@@ -1038,6 +980,7 @@
           </w:tcPr>
           <w:p>
             <w:pPr>
+              <w:jc w:val="both"/>
               <w:rPr>
                 <w:b/>
               </w:rPr>
@@ -1051,6 +994,7 @@
           </w:tcPr>
           <w:p>
             <w:pPr>
+              <w:jc w:val="both"/>
               <w:rPr>
                 <w:b/>
               </w:rPr>
@@ -1064,6 +1008,7 @@
           </w:tcPr>
           <w:p>
             <w:pPr>
+              <w:jc w:val="both"/>
               <w:rPr>
                 <w:b/>
               </w:rPr>
@@ -1077,21 +1022,22 @@
           </w:tcPr>
           <w:p>
             <w:pPr>
-              <w:rPr>
-                <w:b/>
-              </w:rPr>
-            </w:pPr>
-            <w:r>
-              <w:rPr>
-                <w:b/>
-              </w:rPr>
-              <w:t>(*)</w:t>
-            </w:r>
-            <w:r>
-              <w:rPr>
-                <w:b/>
-              </w:rPr>
-              <w:t>Il responsabile seleziona la data di cui vuole caricare gli accessi</w:t>
+              <w:jc w:val="both"/>
+              <w:rPr>
+                <w:b/>
+              </w:rPr>
+            </w:pPr>
+            <w:r>
+              <w:rPr>
+                <w:b/>
+              </w:rPr>
+              <w:t>(*)Il responsabile seleziona la data di cui si vogliono salvare gli accessi</w:t>
+            </w:r>
+            <w:r>
+              <w:rPr>
+                <w:b/>
+              </w:rPr>
+              <w:t xml:space="preserve"> su file di testo</w:t>
             </w:r>
             <w:r>
               <w:rPr>
@@ -1317,10 +1263,10 @@
           <w:lang w:eastAsia="it-IT"/>
         </w:rPr>
         <w:drawing>
-          <wp:inline distT="0" distB="0" distL="0" distR="0" wp14:anchorId="3D689208" wp14:editId="4CD7995B">
-            <wp:extent cx="6120130" cy="4723891"/>
-            <wp:effectExtent l="0" t="0" r="0" b="635"/>
-            <wp:docPr id="3" name="Immagine 3"/>
+          <wp:inline distT="0" distB="0" distL="0" distR="0" wp14:anchorId="338F72CC" wp14:editId="59B55EB4">
+            <wp:extent cx="6120130" cy="4792629"/>
+            <wp:effectExtent l="0" t="0" r="0" b="8255"/>
+            <wp:docPr id="2" name="Immagine 2"/>
             <wp:cNvGraphicFramePr>
               <a:graphicFrameLocks xmlns:a="http://schemas.openxmlformats.org/drawingml/2006/main" noChangeAspect="1"/>
             </wp:cNvGraphicFramePr>
@@ -1340,7 +1286,7 @@
                   <pic:spPr>
                     <a:xfrm>
                       <a:off x="0" y="0"/>
-                      <a:ext cx="6120130" cy="4723891"/>
+                      <a:ext cx="6120130" cy="4792629"/>
                     </a:xfrm>
                     <a:prstGeom prst="rect">
                       <a:avLst/>
@@ -1352,6 +1298,8 @@
           </wp:inline>
         </w:drawing>
       </w:r>
+      <w:bookmarkStart w:id="0" w:name="_GoBack"/>
+      <w:bookmarkEnd w:id="0"/>
     </w:p>
     <w:sectPr>
       <w:pgSz w:w="11906" w:h="16838"/>
@@ -2212,7 +2160,7 @@
   <a:extraClrSchemeLst/>
   <a:extLst>
     <a:ext uri="{05A4C25C-085E-4340-85A3-A5531E510DB2}">
-      <thm15:themeFamily xmlns:thm15="http://schemas.microsoft.com/office/thememl/2012/main" xmlns="" name="Office Theme" id="{62F939B6-93AF-4DB8-9C6B-D6C7DFDC589F}" vid="{4A3C46E8-61CC-4603-A589-7422A47A8E4A}"/>
+      <thm15:themeFamily xmlns="" xmlns:thm15="http://schemas.microsoft.com/office/thememl/2012/main" name="Office Theme" id="{62F939B6-93AF-4DB8-9C6B-D6C7DFDC589F}" vid="{4A3C46E8-61CC-4603-A589-7422A47A8E4A}"/>
     </a:ext>
   </a:extLst>
 </a:theme>

</xml_diff>